<commit_message>
added instructional video links and assignment due date
</commit_message>
<xml_diff>
--- a/Assignment2_regression.docx
+++ b/Assignment2_regression.docx
@@ -13,7 +13,6 @@
           <w:szCs w:val="24"/>
         </w:rPr>
       </w:pPr>
-      <w:proofErr w:type="spellStart"/>
       <w:r>
         <w:rPr>
           <w:rFonts w:ascii="Times New Roman" w:hAnsi="Times New Roman" w:cs="Times New Roman"/>
@@ -22,18 +21,7 @@
           <w:sz w:val="24"/>
           <w:szCs w:val="24"/>
         </w:rPr>
-        <w:t>Umuzi</w:t>
-      </w:r>
-      <w:proofErr w:type="spellEnd"/>
-      <w:r>
-        <w:rPr>
-          <w:rFonts w:ascii="Times New Roman" w:hAnsi="Times New Roman" w:cs="Times New Roman"/>
-          <w:b/>
-          <w:bCs/>
-          <w:sz w:val="24"/>
-          <w:szCs w:val="24"/>
-        </w:rPr>
-        <w:t xml:space="preserve"> assignment: </w:t>
+        <w:t xml:space="preserve">Umuzi assignment: </w:t>
       </w:r>
       <w:r>
         <w:rPr>
@@ -98,7 +86,7 @@
           <w:sz w:val="24"/>
           <w:szCs w:val="24"/>
         </w:rPr>
-        <w:t xml:space="preserve">Due: </w:t>
+        <w:t>Due:</w:t>
       </w:r>
       <w:r>
         <w:rPr>
@@ -108,7 +96,29 @@
           <w:sz w:val="24"/>
           <w:szCs w:val="24"/>
         </w:rPr>
-        <w:t>TBD</w:t>
+        <w:t xml:space="preserve"> Friday </w:t>
+      </w:r>
+      <w:r>
+        <w:rPr>
+          <w:rFonts w:ascii="Times New Roman" w:hAnsi="Times New Roman" w:cs="Times New Roman"/>
+          <w:b/>
+          <w:bCs/>
+          <w:sz w:val="24"/>
+          <w:szCs w:val="24"/>
+        </w:rPr>
+        <w:t xml:space="preserve">15 June, </w:t>
+      </w:r>
+      <w:bookmarkStart w:id="0" w:name="_GoBack"/>
+      <w:bookmarkEnd w:id="0"/>
+      <w:r>
+        <w:rPr>
+          <w:rFonts w:ascii="Times New Roman" w:hAnsi="Times New Roman" w:cs="Times New Roman"/>
+          <w:b/>
+          <w:bCs/>
+          <w:sz w:val="24"/>
+          <w:szCs w:val="24"/>
+        </w:rPr>
+        <w:t>12pm</w:t>
       </w:r>
     </w:p>
     <w:p>
@@ -157,7 +167,47 @@
           <w:sz w:val="24"/>
           <w:szCs w:val="24"/>
         </w:rPr>
-        <w:t xml:space="preserve">Commit your notebook changes to GitHub. </w:t>
+        <w:t xml:space="preserve">Fork the ‘salary’ repository on the Umuzi-org Github page to your Github account. </w:t>
+      </w:r>
+      <w:r>
+        <w:rPr>
+          <w:rFonts w:ascii="Times New Roman" w:hAnsi="Times New Roman" w:cs="Times New Roman"/>
+          <w:sz w:val="24"/>
+          <w:szCs w:val="24"/>
+        </w:rPr>
+        <w:t>C</w:t>
+      </w:r>
+      <w:r>
+        <w:rPr>
+          <w:rFonts w:ascii="Times New Roman" w:hAnsi="Times New Roman" w:cs="Times New Roman"/>
+          <w:sz w:val="24"/>
+          <w:szCs w:val="24"/>
+        </w:rPr>
+        <w:t>reate a notebook and c</w:t>
+      </w:r>
+      <w:r>
+        <w:rPr>
+          <w:rFonts w:ascii="Times New Roman" w:hAnsi="Times New Roman" w:cs="Times New Roman"/>
+          <w:sz w:val="24"/>
+          <w:szCs w:val="24"/>
+        </w:rPr>
+        <w:t xml:space="preserve">ommit your notebook changes to </w:t>
+      </w:r>
+      <w:r>
+        <w:rPr>
+          <w:rFonts w:ascii="Times New Roman" w:hAnsi="Times New Roman" w:cs="Times New Roman"/>
+          <w:sz w:val="24"/>
+          <w:szCs w:val="24"/>
+        </w:rPr>
+        <w:t>your git and Github repositories</w:t>
+      </w:r>
+      <w:r>
+        <w:rPr>
+          <w:rFonts w:ascii="Times New Roman" w:hAnsi="Times New Roman" w:cs="Times New Roman"/>
+          <w:sz w:val="24"/>
+          <w:szCs w:val="24"/>
+        </w:rPr>
+        <w:t xml:space="preserve">. </w:t>
       </w:r>
       <w:r>
         <w:rPr>
@@ -328,24 +378,107 @@
         </w:rPr>
         <w:t>Machine Learning &amp; Artificial Intelligence</w:t>
       </w:r>
+      <w:r>
+        <w:rPr>
+          <w:rFonts w:ascii="Times New Roman" w:hAnsi="Times New Roman" w:cs="Times New Roman"/>
+          <w:sz w:val="24"/>
+          <w:szCs w:val="24"/>
+        </w:rPr>
+        <w:t xml:space="preserve"> (YouTube)</w:t>
+      </w:r>
     </w:p>
     <w:p>
       <w:pPr>
         <w:pStyle w:val="NoSpacing"/>
         <w:spacing w:line="276" w:lineRule="auto"/>
         <w:rPr>
-          <w:rFonts w:ascii="Times New Roman" w:hAnsi="Times New Roman" w:cs="Times New Roman"/>
-          <w:sz w:val="24"/>
-          <w:szCs w:val="24"/>
-        </w:rPr>
-      </w:pPr>
-      <w:r>
-        <w:rPr>
-          <w:rFonts w:ascii="Times New Roman" w:hAnsi="Times New Roman" w:cs="Times New Roman"/>
-          <w:sz w:val="24"/>
-          <w:szCs w:val="24"/>
-        </w:rPr>
-        <w:t>Crash Course Statistics: Correlation Doesn’t Equal Causation</w:t>
+          <w:rFonts w:ascii="Helvetica" w:hAnsi="Helvetica" w:cs="Helvetica"/>
+          <w:b/>
+          <w:bCs/>
+          <w:color w:val="21242C"/>
+          <w:sz w:val="26"/>
+          <w:szCs w:val="26"/>
+          <w:shd w:val="clear" w:color="auto" w:fill="FFFFFF"/>
+        </w:rPr>
+      </w:pPr>
+      <w:r>
+        <w:rPr>
+          <w:rFonts w:ascii="Times New Roman" w:hAnsi="Times New Roman" w:cs="Times New Roman"/>
+          <w:sz w:val="24"/>
+          <w:szCs w:val="24"/>
+        </w:rPr>
+        <w:t xml:space="preserve">Khan Academy: Engageny Algebra Topic D, Lessons 14 – 18 </w:t>
+      </w:r>
+      <w:r>
+        <w:rPr>
+          <w:rFonts w:ascii="Times New Roman" w:hAnsi="Times New Roman" w:cs="Times New Roman"/>
+          <w:sz w:val="24"/>
+          <w:szCs w:val="24"/>
+        </w:rPr>
+        <w:t>(</w:t>
+      </w:r>
+      <w:r>
+        <w:rPr>
+          <w:rFonts w:ascii="Times New Roman" w:hAnsi="Times New Roman" w:cs="Times New Roman"/>
+          <w:bCs/>
+          <w:color w:val="21242C"/>
+          <w:sz w:val="24"/>
+          <w:szCs w:val="24"/>
+          <w:shd w:val="clear" w:color="auto" w:fill="FFFFFF"/>
+        </w:rPr>
+        <w:t>Model</w:t>
+      </w:r>
+      <w:r>
+        <w:rPr>
+          <w:rFonts w:ascii="Times New Roman" w:hAnsi="Times New Roman" w:cs="Times New Roman"/>
+          <w:bCs/>
+          <w:color w:val="21242C"/>
+          <w:sz w:val="24"/>
+          <w:szCs w:val="24"/>
+          <w:shd w:val="clear" w:color="auto" w:fill="FFFFFF"/>
+        </w:rPr>
+        <w:t>l</w:t>
+      </w:r>
+      <w:r>
+        <w:rPr>
+          <w:rFonts w:ascii="Times New Roman" w:hAnsi="Times New Roman" w:cs="Times New Roman"/>
+          <w:bCs/>
+          <w:color w:val="21242C"/>
+          <w:sz w:val="24"/>
+          <w:szCs w:val="24"/>
+          <w:shd w:val="clear" w:color="auto" w:fill="FFFFFF"/>
+        </w:rPr>
+        <w:t>ing relationships with a line</w:t>
+      </w:r>
+      <w:r>
+        <w:rPr>
+          <w:rFonts w:ascii="Times New Roman" w:hAnsi="Times New Roman" w:cs="Times New Roman"/>
+          <w:bCs/>
+          <w:color w:val="21242C"/>
+          <w:sz w:val="24"/>
+          <w:szCs w:val="24"/>
+          <w:shd w:val="clear" w:color="auto" w:fill="FFFFFF"/>
+        </w:rPr>
+        <w:t xml:space="preserve"> &amp; Residuals)</w:t>
+      </w:r>
+    </w:p>
+    <w:p>
+      <w:pPr>
+        <w:pStyle w:val="NoSpacing"/>
+        <w:spacing w:line="276" w:lineRule="auto"/>
+        <w:rPr>
+          <w:rFonts w:ascii="Times New Roman" w:hAnsi="Times New Roman" w:cs="Times New Roman"/>
+          <w:sz w:val="24"/>
+          <w:szCs w:val="24"/>
+        </w:rPr>
+      </w:pPr>
+      <w:r>
+        <w:rPr>
+          <w:rFonts w:ascii="Times New Roman" w:hAnsi="Times New Roman" w:cs="Times New Roman"/>
+          <w:sz w:val="24"/>
+          <w:szCs w:val="24"/>
+        </w:rPr>
+        <w:t>https://www.khanacademy.org/math/engageny-alg-1/alg1-2/alg1-2d-modeling-relationships-line/v/fitting-a-line-to-data</w:t>
       </w:r>
     </w:p>
     <w:p>
@@ -383,8 +516,7 @@
           <w:szCs w:val="24"/>
         </w:rPr>
       </w:pPr>
-      <w:bookmarkStart w:id="0" w:name="_Hlk516229747"/>
-      <w:bookmarkStart w:id="1" w:name="_GoBack"/>
+      <w:bookmarkStart w:id="1" w:name="_Hlk516229747"/>
       <w:r>
         <w:rPr>
           <w:rFonts w:ascii="Times New Roman" w:hAnsi="Times New Roman" w:cs="Times New Roman"/>
@@ -410,7 +542,6 @@
         <w:t xml:space="preserve"> we will predict employee salaries from different employee characteristics (or features).</w:t>
       </w:r>
     </w:p>
-    <w:bookmarkEnd w:id="0"/>
     <w:bookmarkEnd w:id="1"/>
     <w:p>
       <w:pPr>
@@ -439,25 +570,7 @@
           <w:sz w:val="24"/>
           <w:szCs w:val="24"/>
         </w:rPr>
-        <w:t xml:space="preserve">Import the data salary.csv to a </w:t>
-      </w:r>
-      <w:proofErr w:type="spellStart"/>
-      <w:r>
-        <w:rPr>
-          <w:rFonts w:ascii="Times New Roman" w:hAnsi="Times New Roman" w:cs="Times New Roman"/>
-          <w:sz w:val="24"/>
-          <w:szCs w:val="24"/>
-        </w:rPr>
-        <w:t>Jupyter</w:t>
-      </w:r>
-      <w:proofErr w:type="spellEnd"/>
-      <w:r>
-        <w:rPr>
-          <w:rFonts w:ascii="Times New Roman" w:hAnsi="Times New Roman" w:cs="Times New Roman"/>
-          <w:sz w:val="24"/>
-          <w:szCs w:val="24"/>
-        </w:rPr>
-        <w:t xml:space="preserve"> Notebook</w:t>
+        <w:t>Import the data salary.csv to a Jupyter Notebook</w:t>
       </w:r>
       <w:r>
         <w:rPr>
@@ -742,6 +855,7 @@
         <w:rPr>
           <w:rFonts w:ascii="Times New Roman" w:hAnsi="Times New Roman" w:cs="Times New Roman"/>
         </w:rPr>
+        <w:lastRenderedPageBreak/>
         <w:t xml:space="preserve">Compare the standardised coefficient (Beta) for Years </w:t>
       </w:r>
       <w:r>
@@ -5454,7 +5568,7 @@
 </file>
 
 <file path=customXml/itemProps1.xml><?xml version="1.0" encoding="utf-8"?>
-<ds:datastoreItem xmlns:ds="http://schemas.openxmlformats.org/officeDocument/2006/customXml" ds:itemID="{B0BB0F00-85DD-4411-8FD2-737C40F447F1}">
+<ds:datastoreItem xmlns:ds="http://schemas.openxmlformats.org/officeDocument/2006/customXml" ds:itemID="{158F9929-F9C8-47E1-8FD0-D9EA42CB008C}">
   <ds:schemaRefs>
     <ds:schemaRef ds:uri="http://schemas.openxmlformats.org/officeDocument/2006/bibliography"/>
   </ds:schemaRefs>

</xml_diff>

<commit_message>
added Assignment 3 multiple regression instructions
</commit_message>
<xml_diff>
--- a/Assignment2_regression.docx
+++ b/Assignment2_regression.docx
@@ -13,6 +13,7 @@
           <w:szCs w:val="24"/>
         </w:rPr>
       </w:pPr>
+      <w:proofErr w:type="spellStart"/>
       <w:r>
         <w:rPr>
           <w:rFonts w:ascii="Times New Roman" w:hAnsi="Times New Roman" w:cs="Times New Roman"/>
@@ -21,7 +22,18 @@
           <w:sz w:val="24"/>
           <w:szCs w:val="24"/>
         </w:rPr>
-        <w:t xml:space="preserve">Umuzi assignment: </w:t>
+        <w:t>Umuzi</w:t>
+      </w:r>
+      <w:proofErr w:type="spellEnd"/>
+      <w:r>
+        <w:rPr>
+          <w:rFonts w:ascii="Times New Roman" w:hAnsi="Times New Roman" w:cs="Times New Roman"/>
+          <w:b/>
+          <w:bCs/>
+          <w:sz w:val="24"/>
+          <w:szCs w:val="24"/>
+        </w:rPr>
+        <w:t xml:space="preserve"> assignment: </w:t>
       </w:r>
       <w:r>
         <w:rPr>
@@ -108,8 +120,6 @@
         </w:rPr>
         <w:t xml:space="preserve">15 June, </w:t>
       </w:r>
-      <w:bookmarkStart w:id="0" w:name="_GoBack"/>
-      <w:bookmarkEnd w:id="0"/>
       <w:r>
         <w:rPr>
           <w:rFonts w:ascii="Times New Roman" w:hAnsi="Times New Roman" w:cs="Times New Roman"/>
@@ -167,7 +177,61 @@
           <w:sz w:val="24"/>
           <w:szCs w:val="24"/>
         </w:rPr>
-        <w:t xml:space="preserve">Fork the ‘salary’ repository on the Umuzi-org Github page to your Github account. </w:t>
+        <w:t xml:space="preserve">Fork the ‘salary’ repository on the </w:t>
+      </w:r>
+      <w:proofErr w:type="spellStart"/>
+      <w:r>
+        <w:rPr>
+          <w:rFonts w:ascii="Times New Roman" w:hAnsi="Times New Roman" w:cs="Times New Roman"/>
+          <w:sz w:val="24"/>
+          <w:szCs w:val="24"/>
+        </w:rPr>
+        <w:t>Umuzi</w:t>
+      </w:r>
+      <w:proofErr w:type="spellEnd"/>
+      <w:r>
+        <w:rPr>
+          <w:rFonts w:ascii="Times New Roman" w:hAnsi="Times New Roman" w:cs="Times New Roman"/>
+          <w:sz w:val="24"/>
+          <w:szCs w:val="24"/>
+        </w:rPr>
+        <w:t xml:space="preserve">-org </w:t>
+      </w:r>
+      <w:proofErr w:type="spellStart"/>
+      <w:r>
+        <w:rPr>
+          <w:rFonts w:ascii="Times New Roman" w:hAnsi="Times New Roman" w:cs="Times New Roman"/>
+          <w:sz w:val="24"/>
+          <w:szCs w:val="24"/>
+        </w:rPr>
+        <w:t>Github</w:t>
+      </w:r>
+      <w:proofErr w:type="spellEnd"/>
+      <w:r>
+        <w:rPr>
+          <w:rFonts w:ascii="Times New Roman" w:hAnsi="Times New Roman" w:cs="Times New Roman"/>
+          <w:sz w:val="24"/>
+          <w:szCs w:val="24"/>
+        </w:rPr>
+        <w:t xml:space="preserve"> page to your </w:t>
+      </w:r>
+      <w:proofErr w:type="spellStart"/>
+      <w:r>
+        <w:rPr>
+          <w:rFonts w:ascii="Times New Roman" w:hAnsi="Times New Roman" w:cs="Times New Roman"/>
+          <w:sz w:val="24"/>
+          <w:szCs w:val="24"/>
+        </w:rPr>
+        <w:t>Github</w:t>
+      </w:r>
+      <w:proofErr w:type="spellEnd"/>
+      <w:r>
+        <w:rPr>
+          <w:rFonts w:ascii="Times New Roman" w:hAnsi="Times New Roman" w:cs="Times New Roman"/>
+          <w:sz w:val="24"/>
+          <w:szCs w:val="24"/>
+        </w:rPr>
+        <w:t xml:space="preserve"> account. </w:t>
       </w:r>
       <w:r>
         <w:rPr>
@@ -199,7 +263,25 @@
           <w:sz w:val="24"/>
           <w:szCs w:val="24"/>
         </w:rPr>
-        <w:t>your git and Github repositories</w:t>
+        <w:t xml:space="preserve">your git and </w:t>
+      </w:r>
+      <w:proofErr w:type="spellStart"/>
+      <w:r>
+        <w:rPr>
+          <w:rFonts w:ascii="Times New Roman" w:hAnsi="Times New Roman" w:cs="Times New Roman"/>
+          <w:sz w:val="24"/>
+          <w:szCs w:val="24"/>
+        </w:rPr>
+        <w:t>Github</w:t>
+      </w:r>
+      <w:proofErr w:type="spellEnd"/>
+      <w:r>
+        <w:rPr>
+          <w:rFonts w:ascii="Times New Roman" w:hAnsi="Times New Roman" w:cs="Times New Roman"/>
+          <w:sz w:val="24"/>
+          <w:szCs w:val="24"/>
+        </w:rPr>
+        <w:t xml:space="preserve"> repositories</w:t>
       </w:r>
       <w:r>
         <w:rPr>
@@ -407,7 +489,25 @@
           <w:sz w:val="24"/>
           <w:szCs w:val="24"/>
         </w:rPr>
-        <w:t xml:space="preserve">Khan Academy: Engageny Algebra Topic D, Lessons 14 – 18 </w:t>
+        <w:t xml:space="preserve">Khan Academy: </w:t>
+      </w:r>
+      <w:proofErr w:type="spellStart"/>
+      <w:r>
+        <w:rPr>
+          <w:rFonts w:ascii="Times New Roman" w:hAnsi="Times New Roman" w:cs="Times New Roman"/>
+          <w:sz w:val="24"/>
+          <w:szCs w:val="24"/>
+        </w:rPr>
+        <w:t>Engageny</w:t>
+      </w:r>
+      <w:proofErr w:type="spellEnd"/>
+      <w:r>
+        <w:rPr>
+          <w:rFonts w:ascii="Times New Roman" w:hAnsi="Times New Roman" w:cs="Times New Roman"/>
+          <w:sz w:val="24"/>
+          <w:szCs w:val="24"/>
+        </w:rPr>
+        <w:t xml:space="preserve"> Algebra Topic D, Lessons 14 – 18 </w:t>
       </w:r>
       <w:r>
         <w:rPr>
@@ -448,18 +548,7 @@
           <w:szCs w:val="24"/>
           <w:shd w:val="clear" w:color="auto" w:fill="FFFFFF"/>
         </w:rPr>
-        <w:t>ing relationships with a line</w:t>
-      </w:r>
-      <w:r>
-        <w:rPr>
-          <w:rFonts w:ascii="Times New Roman" w:hAnsi="Times New Roman" w:cs="Times New Roman"/>
-          <w:bCs/>
-          <w:color w:val="21242C"/>
-          <w:sz w:val="24"/>
-          <w:szCs w:val="24"/>
-          <w:shd w:val="clear" w:color="auto" w:fill="FFFFFF"/>
-        </w:rPr>
-        <w:t xml:space="preserve"> &amp; Residuals)</w:t>
+        <w:t>ing relationships with a line &amp; Residuals)</w:t>
       </w:r>
     </w:p>
     <w:p>
@@ -516,7 +605,7 @@
           <w:szCs w:val="24"/>
         </w:rPr>
       </w:pPr>
-      <w:bookmarkStart w:id="1" w:name="_Hlk516229747"/>
+      <w:bookmarkStart w:id="0" w:name="_Hlk516229747"/>
       <w:r>
         <w:rPr>
           <w:rFonts w:ascii="Times New Roman" w:hAnsi="Times New Roman" w:cs="Times New Roman"/>
@@ -542,7 +631,7 @@
         <w:t xml:space="preserve"> we will predict employee salaries from different employee characteristics (or features).</w:t>
       </w:r>
     </w:p>
-    <w:bookmarkEnd w:id="1"/>
+    <w:bookmarkEnd w:id="0"/>
     <w:p>
       <w:pPr>
         <w:pStyle w:val="NoSpacing"/>
@@ -570,7 +659,25 @@
           <w:sz w:val="24"/>
           <w:szCs w:val="24"/>
         </w:rPr>
-        <w:t>Import the data salary.csv to a Jupyter Notebook</w:t>
+        <w:t xml:space="preserve">Import the data salary.csv to a </w:t>
+      </w:r>
+      <w:proofErr w:type="spellStart"/>
+      <w:r>
+        <w:rPr>
+          <w:rFonts w:ascii="Times New Roman" w:hAnsi="Times New Roman" w:cs="Times New Roman"/>
+          <w:sz w:val="24"/>
+          <w:szCs w:val="24"/>
+        </w:rPr>
+        <w:t>Jupyter</w:t>
+      </w:r>
+      <w:proofErr w:type="spellEnd"/>
+      <w:r>
+        <w:rPr>
+          <w:rFonts w:ascii="Times New Roman" w:hAnsi="Times New Roman" w:cs="Times New Roman"/>
+          <w:sz w:val="24"/>
+          <w:szCs w:val="24"/>
+        </w:rPr>
+        <w:t xml:space="preserve"> Notebook</w:t>
       </w:r>
       <w:r>
         <w:rPr>
@@ -801,12 +908,6 @@
           <w:rFonts w:ascii="Times New Roman" w:hAnsi="Times New Roman" w:cs="Times New Roman"/>
         </w:rPr>
       </w:pPr>
-      <w:r>
-        <w:rPr>
-          <w:rFonts w:ascii="Times New Roman" w:hAnsi="Times New Roman" w:cs="Times New Roman"/>
-        </w:rPr>
-        <w:t>Examine the output from the Coefficients table:</w:t>
-      </w:r>
     </w:p>
     <w:p>
       <w:pPr>
@@ -897,7 +998,43 @@
         <w:rPr>
           <w:rFonts w:ascii="Times New Roman" w:hAnsi="Times New Roman" w:cs="Times New Roman"/>
         </w:rPr>
-        <w:t>Calculate the expected salary for someone who graduated 12 years ago.</w:t>
+        <w:t>Calculate the expected salary for someone w</w:t>
+      </w:r>
+      <w:r>
+        <w:rPr>
+          <w:rFonts w:ascii="Times New Roman" w:hAnsi="Times New Roman" w:cs="Times New Roman"/>
+        </w:rPr>
+        <w:t>ith</w:t>
+      </w:r>
+      <w:r>
+        <w:rPr>
+          <w:rFonts w:ascii="Times New Roman" w:hAnsi="Times New Roman" w:cs="Times New Roman"/>
+        </w:rPr>
+        <w:t xml:space="preserve"> 12 years</w:t>
+      </w:r>
+      <w:r>
+        <w:rPr>
+          <w:rFonts w:ascii="Times New Roman" w:hAnsi="Times New Roman" w:cs="Times New Roman"/>
+        </w:rPr>
+        <w:t>’</w:t>
+      </w:r>
+      <w:r>
+        <w:rPr>
+          <w:rFonts w:ascii="Times New Roman" w:hAnsi="Times New Roman" w:cs="Times New Roman"/>
+        </w:rPr>
+        <w:t xml:space="preserve"> </w:t>
+      </w:r>
+      <w:r>
+        <w:rPr>
+          <w:rFonts w:ascii="Times New Roman" w:hAnsi="Times New Roman" w:cs="Times New Roman"/>
+        </w:rPr>
+        <w:t>work experience</w:t>
+      </w:r>
+      <w:r>
+        <w:rPr>
+          <w:rFonts w:ascii="Times New Roman" w:hAnsi="Times New Roman" w:cs="Times New Roman"/>
+        </w:rPr>
+        <w:t>.</w:t>
       </w:r>
     </w:p>
     <w:p>
@@ -916,7 +1053,31 @@
         <w:rPr>
           <w:rFonts w:ascii="Times New Roman" w:hAnsi="Times New Roman" w:cs="Times New Roman"/>
         </w:rPr>
-        <w:t>Calculate the expected salary for someone who graduated 80 years ago. Are there any problems with this prediction? If so, what are they?</w:t>
+        <w:t>Calculate the expected salary for someone w</w:t>
+      </w:r>
+      <w:r>
+        <w:rPr>
+          <w:rFonts w:ascii="Times New Roman" w:hAnsi="Times New Roman" w:cs="Times New Roman"/>
+        </w:rPr>
+        <w:t>ith</w:t>
+      </w:r>
+      <w:r>
+        <w:rPr>
+          <w:rFonts w:ascii="Times New Roman" w:hAnsi="Times New Roman" w:cs="Times New Roman"/>
+        </w:rPr>
+        <w:t xml:space="preserve"> 80 year</w:t>
+      </w:r>
+      <w:r>
+        <w:rPr>
+          <w:rFonts w:ascii="Times New Roman" w:hAnsi="Times New Roman" w:cs="Times New Roman"/>
+        </w:rPr>
+        <w:t>s’ work experience</w:t>
+      </w:r>
+      <w:r>
+        <w:rPr>
+          <w:rFonts w:ascii="Times New Roman" w:hAnsi="Times New Roman" w:cs="Times New Roman"/>
+        </w:rPr>
+        <w:t>. Are there any problems with this prediction? If so, what are they?</w:t>
       </w:r>
     </w:p>
     <w:p>
@@ -950,7 +1111,21 @@
         <w:rPr>
           <w:rFonts w:ascii="Times New Roman" w:hAnsi="Times New Roman" w:cs="Times New Roman"/>
         </w:rPr>
-        <w:t>the number of years and employee has worked. What are employee characteristics might influence their salary?</w:t>
+        <w:t xml:space="preserve">the number of years an employee has worked. What </w:t>
+      </w:r>
+      <w:r>
+        <w:rPr>
+          <w:rFonts w:ascii="Times New Roman" w:hAnsi="Times New Roman" w:cs="Times New Roman"/>
+        </w:rPr>
+        <w:t>other</w:t>
+      </w:r>
+      <w:bookmarkStart w:id="1" w:name="_GoBack"/>
+      <w:bookmarkEnd w:id="1"/>
+      <w:r>
+        <w:rPr>
+          <w:rFonts w:ascii="Times New Roman" w:hAnsi="Times New Roman" w:cs="Times New Roman"/>
+        </w:rPr>
+        <w:t xml:space="preserve"> employee characteristics might influence their salary?</w:t>
       </w:r>
     </w:p>
     <w:p>
@@ -1127,8 +1302,18 @@
         <w:sz w:val="16"/>
         <w:szCs w:val="16"/>
       </w:rPr>
-      <w:t xml:space="preserve"> Hoogenhout</w:t>
+      <w:t xml:space="preserve"> </w:t>
     </w:r>
+    <w:proofErr w:type="spellStart"/>
+    <w:r>
+      <w:rPr>
+        <w:rFonts w:asciiTheme="majorBidi" w:hAnsiTheme="majorBidi" w:cstheme="majorBidi"/>
+        <w:sz w:val="16"/>
+        <w:szCs w:val="16"/>
+      </w:rPr>
+      <w:t>Hoogenhout</w:t>
+    </w:r>
+    <w:proofErr w:type="spellEnd"/>
     <w:r>
       <w:rPr>
         <w:rFonts w:asciiTheme="majorBidi" w:hAnsiTheme="majorBidi" w:cstheme="majorBidi"/>
@@ -1151,7 +1336,25 @@
         <w:sz w:val="16"/>
         <w:szCs w:val="16"/>
       </w:rPr>
-      <w:t xml:space="preserve"> Zieff, </w:t>
+      <w:t xml:space="preserve"> </w:t>
+    </w:r>
+    <w:proofErr w:type="spellStart"/>
+    <w:r>
+      <w:rPr>
+        <w:rFonts w:asciiTheme="majorBidi" w:hAnsiTheme="majorBidi" w:cstheme="majorBidi"/>
+        <w:sz w:val="16"/>
+        <w:szCs w:val="16"/>
+      </w:rPr>
+      <w:t>Zieff</w:t>
+    </w:r>
+    <w:proofErr w:type="spellEnd"/>
+    <w:r>
+      <w:rPr>
+        <w:rFonts w:asciiTheme="majorBidi" w:hAnsiTheme="majorBidi" w:cstheme="majorBidi"/>
+        <w:sz w:val="16"/>
+        <w:szCs w:val="16"/>
+      </w:rPr>
+      <w:t xml:space="preserve">, </w:t>
     </w:r>
     <w:r>
       <w:rPr>
@@ -5568,7 +5771,7 @@
 </file>
 
 <file path=customXml/itemProps1.xml><?xml version="1.0" encoding="utf-8"?>
-<ds:datastoreItem xmlns:ds="http://schemas.openxmlformats.org/officeDocument/2006/customXml" ds:itemID="{158F9929-F9C8-47E1-8FD0-D9EA42CB008C}">
+<ds:datastoreItem xmlns:ds="http://schemas.openxmlformats.org/officeDocument/2006/customXml" ds:itemID="{74D16157-78C0-4164-8D56-348214FFBDCA}">
   <ds:schemaRefs>
     <ds:schemaRef ds:uri="http://schemas.openxmlformats.org/officeDocument/2006/bibliography"/>
   </ds:schemaRefs>

</xml_diff>